<commit_message>
add Login virker sorry
</commit_message>
<xml_diff>
--- a/Tester for Fejl.docx
+++ b/Tester for Fejl.docx
@@ -21,13 +21,27 @@
         </w:numPr>
       </w:pPr>
       <w:r>
-        <w:t>Virker til at det ikke v</w:t>
+        <w:t>Virker til at det ikke virker mere</w:t>
+      </w:r>
+      <w:r>
+        <w:t xml:space="preserve"> (</w:t>
+      </w:r>
+      <w:proofErr w:type="spellStart"/>
+      <w:r>
+        <w:t>sorry</w:t>
+      </w:r>
+      <w:proofErr w:type="spellEnd"/>
+      <w:r>
+        <w:t xml:space="preserve"> det virker) </w:t>
+      </w:r>
+      <w:r>
+        <w:rPr>
+          <w:rFonts w:ascii="Segoe UI Emoji" w:hAnsi="Segoe UI Emoji"/>
+        </w:rPr>
+        <w:t>✔</w:t>
       </w:r>
       <w:bookmarkStart w:id="0" w:name="_GoBack"/>
       <w:bookmarkEnd w:id="0"/>
-      <w:r>
-        <w:t>irker mere</w:t>
-      </w:r>
     </w:p>
     <w:p>
       <w:r>

</xml_diff>